<commit_message>
AI bullet dodge, bullet removal system improved
</commit_message>
<xml_diff>
--- a/TP/TP1 Write Up .docx
+++ b/TP/TP1 Write Up .docx
@@ -830,8 +830,6 @@
         </w:rPr>
         <w:t>finishing up</w:t>
       </w:r>
-      <w:bookmarkStart w:id="0" w:name="_GoBack"/>
-      <w:bookmarkEnd w:id="0"/>
       <w:r>
         <w:rPr>
           <w:rFonts w:ascii="Times New Roman" w:eastAsia="Times New Roman" w:hAnsi="Times New Roman" w:cs="Times New Roman"/>
@@ -1113,6 +1111,142 @@
         </w:rPr>
       </w:pPr>
     </w:p>
+    <w:p>
+      <w:pPr>
+        <w:rPr>
+          <w:rFonts w:ascii="Times New Roman" w:hAnsi="Times New Roman" w:cs="Times New Roman"/>
+          <w:color w:val="000000" w:themeColor="text1"/>
+        </w:rPr>
+      </w:pPr>
+      <w:r>
+        <w:rPr>
+          <w:rFonts w:ascii="Times New Roman" w:hAnsi="Times New Roman" w:cs="Times New Roman"/>
+          <w:color w:val="000000" w:themeColor="text1"/>
+        </w:rPr>
+        <w:br w:type="page"/>
+      </w:r>
+    </w:p>
+    <w:p>
+      <w:pPr>
+        <w:rPr>
+          <w:rFonts w:ascii="Times New Roman" w:hAnsi="Times New Roman" w:cs="Times New Roman"/>
+          <w:color w:val="000000" w:themeColor="text1"/>
+        </w:rPr>
+      </w:pPr>
+      <w:r>
+        <w:rPr>
+          <w:rFonts w:ascii="Times New Roman" w:hAnsi="Times New Roman" w:cs="Times New Roman"/>
+          <w:color w:val="000000" w:themeColor="text1"/>
+        </w:rPr>
+        <w:t>TP2 Update:</w:t>
+      </w:r>
+    </w:p>
+    <w:p>
+      <w:pPr>
+        <w:pStyle w:val="NormalWeb"/>
+        <w:numPr>
+          <w:ilvl w:val="0"/>
+          <w:numId w:val="2"/>
+        </w:numPr>
+        <w:spacing w:before="0" w:beforeAutospacing="0" w:after="0" w:afterAutospacing="0"/>
+        <w:textAlignment w:val="baseline"/>
+        <w:rPr>
+          <w:rFonts w:ascii="Playfair Display" w:hAnsi="Playfair Display"/>
+          <w:color w:val="000000"/>
+          <w:sz w:val="22"/>
+          <w:szCs w:val="22"/>
+        </w:rPr>
+      </w:pPr>
+      <w:r>
+        <w:rPr>
+          <w:rFonts w:ascii="Playfair Display" w:hAnsi="Playfair Display"/>
+          <w:color w:val="000000"/>
+          <w:sz w:val="22"/>
+          <w:szCs w:val="22"/>
+        </w:rPr>
+        <w:t>The Kinect is semi-glitchy and c</w:t>
+      </w:r>
+      <w:r>
+        <w:rPr>
+          <w:rFonts w:ascii="Playfair Display" w:hAnsi="Playfair Display"/>
+          <w:color w:val="000000"/>
+          <w:sz w:val="22"/>
+          <w:szCs w:val="22"/>
+        </w:rPr>
+        <w:t>annot detect motion fast enough</w:t>
+      </w:r>
+      <w:bookmarkStart w:id="0" w:name="_GoBack"/>
+      <w:bookmarkEnd w:id="0"/>
+      <w:r>
+        <w:rPr>
+          <w:rFonts w:ascii="Playfair Display" w:hAnsi="Playfair Display"/>
+          <w:color w:val="000000"/>
+          <w:sz w:val="22"/>
+          <w:szCs w:val="22"/>
+        </w:rPr>
+        <w:t xml:space="preserve">, so the way the moves are controlled have been altered to simple claps </w:t>
+      </w:r>
+    </w:p>
+    <w:p>
+      <w:pPr>
+        <w:pStyle w:val="NormalWeb"/>
+        <w:numPr>
+          <w:ilvl w:val="0"/>
+          <w:numId w:val="2"/>
+        </w:numPr>
+        <w:spacing w:before="0" w:beforeAutospacing="0" w:after="0" w:afterAutospacing="0"/>
+        <w:textAlignment w:val="baseline"/>
+        <w:rPr>
+          <w:rFonts w:ascii="Playfair Display" w:hAnsi="Playfair Display"/>
+          <w:color w:val="000000"/>
+          <w:sz w:val="22"/>
+          <w:szCs w:val="22"/>
+        </w:rPr>
+      </w:pPr>
+      <w:r>
+        <w:rPr>
+          <w:rFonts w:ascii="Playfair Display" w:hAnsi="Playfair Display"/>
+          <w:color w:val="000000"/>
+          <w:sz w:val="22"/>
+          <w:szCs w:val="22"/>
+        </w:rPr>
+        <w:t xml:space="preserve">The shields are not very feasible, because the Kinect cannot update in time for the bullet gets to the player and the player motions to shield. </w:t>
+      </w:r>
+    </w:p>
+    <w:p>
+      <w:pPr>
+        <w:pStyle w:val="NormalWeb"/>
+        <w:numPr>
+          <w:ilvl w:val="0"/>
+          <w:numId w:val="2"/>
+        </w:numPr>
+        <w:spacing w:before="0" w:beforeAutospacing="0" w:after="0" w:afterAutospacing="0"/>
+        <w:textAlignment w:val="baseline"/>
+        <w:rPr>
+          <w:rFonts w:ascii="Playfair Display" w:hAnsi="Playfair Display"/>
+          <w:color w:val="000000"/>
+          <w:sz w:val="22"/>
+          <w:szCs w:val="22"/>
+        </w:rPr>
+      </w:pPr>
+      <w:r>
+        <w:rPr>
+          <w:rFonts w:ascii="Playfair Display" w:hAnsi="Playfair Display"/>
+          <w:color w:val="000000"/>
+          <w:sz w:val="22"/>
+          <w:szCs w:val="22"/>
+        </w:rPr>
+        <w:t>The opponent is currently using key pressed to verse the player</w:t>
+      </w:r>
+    </w:p>
+    <w:p>
+      <w:pPr>
+        <w:rPr>
+          <w:rFonts w:ascii="Times New Roman" w:hAnsi="Times New Roman" w:cs="Times New Roman"/>
+          <w:color w:val="000000" w:themeColor="text1"/>
+        </w:rPr>
+      </w:pPr>
+    </w:p>
     <w:sectPr>
       <w:pgSz w:w="12240" w:h="15840"/>
       <w:pgMar w:top="1440" w:right="1440" w:bottom="1440" w:left="1440" w:header="720" w:footer="720" w:gutter="0"/>
@@ -1270,8 +1404,160 @@
       </w:rPr>
     </w:lvl>
   </w:abstractNum>
+  <w:abstractNum w:abstractNumId="1">
+    <w:nsid w:val="5CBE2A83"/>
+    <w:multiLevelType w:val="multilevel"/>
+    <w:tmpl w:val="174AF9A6"/>
+    <w:lvl w:ilvl="0">
+      <w:start w:val="1"/>
+      <w:numFmt w:val="bullet"/>
+      <w:lvlText w:val=""/>
+      <w:lvlJc w:val="left"/>
+      <w:pPr>
+        <w:tabs>
+          <w:tab w:val="num" w:pos="720"/>
+        </w:tabs>
+        <w:ind w:left="720" w:hanging="360"/>
+      </w:pPr>
+      <w:rPr>
+        <w:rFonts w:ascii="Symbol" w:hAnsi="Symbol" w:hint="default"/>
+        <w:sz w:val="20"/>
+      </w:rPr>
+    </w:lvl>
+    <w:lvl w:ilvl="1" w:tentative="1">
+      <w:start w:val="1"/>
+      <w:numFmt w:val="bullet"/>
+      <w:lvlText w:val="o"/>
+      <w:lvlJc w:val="left"/>
+      <w:pPr>
+        <w:tabs>
+          <w:tab w:val="num" w:pos="1440"/>
+        </w:tabs>
+        <w:ind w:left="1440" w:hanging="360"/>
+      </w:pPr>
+      <w:rPr>
+        <w:rFonts w:ascii="Courier New" w:hAnsi="Courier New" w:hint="default"/>
+        <w:sz w:val="20"/>
+      </w:rPr>
+    </w:lvl>
+    <w:lvl w:ilvl="2" w:tentative="1">
+      <w:start w:val="1"/>
+      <w:numFmt w:val="bullet"/>
+      <w:lvlText w:val=""/>
+      <w:lvlJc w:val="left"/>
+      <w:pPr>
+        <w:tabs>
+          <w:tab w:val="num" w:pos="2160"/>
+        </w:tabs>
+        <w:ind w:left="2160" w:hanging="360"/>
+      </w:pPr>
+      <w:rPr>
+        <w:rFonts w:ascii="Wingdings" w:hAnsi="Wingdings" w:hint="default"/>
+        <w:sz w:val="20"/>
+      </w:rPr>
+    </w:lvl>
+    <w:lvl w:ilvl="3" w:tentative="1">
+      <w:start w:val="1"/>
+      <w:numFmt w:val="bullet"/>
+      <w:lvlText w:val=""/>
+      <w:lvlJc w:val="left"/>
+      <w:pPr>
+        <w:tabs>
+          <w:tab w:val="num" w:pos="2880"/>
+        </w:tabs>
+        <w:ind w:left="2880" w:hanging="360"/>
+      </w:pPr>
+      <w:rPr>
+        <w:rFonts w:ascii="Wingdings" w:hAnsi="Wingdings" w:hint="default"/>
+        <w:sz w:val="20"/>
+      </w:rPr>
+    </w:lvl>
+    <w:lvl w:ilvl="4" w:tentative="1">
+      <w:start w:val="1"/>
+      <w:numFmt w:val="bullet"/>
+      <w:lvlText w:val=""/>
+      <w:lvlJc w:val="left"/>
+      <w:pPr>
+        <w:tabs>
+          <w:tab w:val="num" w:pos="3600"/>
+        </w:tabs>
+        <w:ind w:left="3600" w:hanging="360"/>
+      </w:pPr>
+      <w:rPr>
+        <w:rFonts w:ascii="Wingdings" w:hAnsi="Wingdings" w:hint="default"/>
+        <w:sz w:val="20"/>
+      </w:rPr>
+    </w:lvl>
+    <w:lvl w:ilvl="5" w:tentative="1">
+      <w:start w:val="1"/>
+      <w:numFmt w:val="bullet"/>
+      <w:lvlText w:val=""/>
+      <w:lvlJc w:val="left"/>
+      <w:pPr>
+        <w:tabs>
+          <w:tab w:val="num" w:pos="4320"/>
+        </w:tabs>
+        <w:ind w:left="4320" w:hanging="360"/>
+      </w:pPr>
+      <w:rPr>
+        <w:rFonts w:ascii="Wingdings" w:hAnsi="Wingdings" w:hint="default"/>
+        <w:sz w:val="20"/>
+      </w:rPr>
+    </w:lvl>
+    <w:lvl w:ilvl="6" w:tentative="1">
+      <w:start w:val="1"/>
+      <w:numFmt w:val="bullet"/>
+      <w:lvlText w:val=""/>
+      <w:lvlJc w:val="left"/>
+      <w:pPr>
+        <w:tabs>
+          <w:tab w:val="num" w:pos="5040"/>
+        </w:tabs>
+        <w:ind w:left="5040" w:hanging="360"/>
+      </w:pPr>
+      <w:rPr>
+        <w:rFonts w:ascii="Wingdings" w:hAnsi="Wingdings" w:hint="default"/>
+        <w:sz w:val="20"/>
+      </w:rPr>
+    </w:lvl>
+    <w:lvl w:ilvl="7" w:tentative="1">
+      <w:start w:val="1"/>
+      <w:numFmt w:val="bullet"/>
+      <w:lvlText w:val=""/>
+      <w:lvlJc w:val="left"/>
+      <w:pPr>
+        <w:tabs>
+          <w:tab w:val="num" w:pos="5760"/>
+        </w:tabs>
+        <w:ind w:left="5760" w:hanging="360"/>
+      </w:pPr>
+      <w:rPr>
+        <w:rFonts w:ascii="Wingdings" w:hAnsi="Wingdings" w:hint="default"/>
+        <w:sz w:val="20"/>
+      </w:rPr>
+    </w:lvl>
+    <w:lvl w:ilvl="8" w:tentative="1">
+      <w:start w:val="1"/>
+      <w:numFmt w:val="bullet"/>
+      <w:lvlText w:val=""/>
+      <w:lvlJc w:val="left"/>
+      <w:pPr>
+        <w:tabs>
+          <w:tab w:val="num" w:pos="6480"/>
+        </w:tabs>
+        <w:ind w:left="6480" w:hanging="360"/>
+      </w:pPr>
+      <w:rPr>
+        <w:rFonts w:ascii="Wingdings" w:hAnsi="Wingdings" w:hint="default"/>
+        <w:sz w:val="20"/>
+      </w:rPr>
+    </w:lvl>
+  </w:abstractNum>
   <w:num w:numId="1">
     <w:abstractNumId w:val="0"/>
+  </w:num>
+  <w:num w:numId="2">
+    <w:abstractNumId w:val="1"/>
   </w:num>
 </w:numbering>
 </file>

</xml_diff>